<commit_message>
The test was completed
</commit_message>
<xml_diff>
--- a/TestCase/LightsUpdate.docx
+++ b/TestCase/LightsUpdate.docx
@@ -455,321 +455,232 @@
           <w:numId w:val="1"/>
         </w:numPr>
       </w:pPr>
+      <w:r>
+        <w:t>Turn the SRL off using the light slider</w:t>
+      </w:r>
+    </w:p>
+    <w:p>
+      <w:pPr>
+        <w:pStyle w:val="ListParagraph"/>
+        <w:numPr>
+          <w:ilvl w:val="0"/>
+          <w:numId w:val="1"/>
+        </w:numPr>
+      </w:pPr>
+      <w:r>
+        <w:t>Verify if the SRL value =  0</w:t>
+      </w:r>
+    </w:p>
+    <w:p>
+      <w:pPr>
+        <w:pStyle w:val="ListParagraph"/>
+        <w:numPr>
+          <w:ilvl w:val="0"/>
+          <w:numId w:val="1"/>
+        </w:numPr>
+      </w:pPr>
+      <w:r>
+        <w:t>Turn the Surface light off using the light slider</w:t>
+      </w:r>
+    </w:p>
+    <w:p>
+      <w:pPr>
+        <w:pStyle w:val="ListParagraph"/>
+        <w:numPr>
+          <w:ilvl w:val="0"/>
+          <w:numId w:val="1"/>
+        </w:numPr>
+      </w:pPr>
+      <w:r>
+        <w:t>Verify if the Surface value =  0</w:t>
+      </w:r>
+    </w:p>
+    <w:p>
+      <w:pPr>
+        <w:pStyle w:val="ListParagraph"/>
+        <w:numPr>
+          <w:ilvl w:val="0"/>
+          <w:numId w:val="1"/>
+        </w:numPr>
+      </w:pPr>
+      <w:r>
+        <w:t>Turn the Back light off using the light slider</w:t>
+      </w:r>
+    </w:p>
+    <w:p>
+      <w:pPr>
+        <w:pStyle w:val="ListParagraph"/>
+        <w:numPr>
+          <w:ilvl w:val="0"/>
+          <w:numId w:val="1"/>
+        </w:numPr>
+      </w:pPr>
+      <w:r>
+        <w:t>Verify if the Back light value =  0</w:t>
+      </w:r>
+    </w:p>
+    <w:p>
+      <w:pPr>
+        <w:pStyle w:val="ListParagraph"/>
+        <w:numPr>
+          <w:ilvl w:val="0"/>
+          <w:numId w:val="1"/>
+        </w:numPr>
+      </w:pPr>
+      <w:r>
+        <w:t>Switch to FFW</w:t>
+      </w:r>
+    </w:p>
+    <w:p>
+      <w:pPr>
+        <w:pStyle w:val="ListParagraph"/>
+        <w:numPr>
+          <w:ilvl w:val="0"/>
+          <w:numId w:val="1"/>
+        </w:numPr>
+      </w:pPr>
+      <w:r>
+        <w:t>Verify if the SRL value =  0</w:t>
+      </w:r>
+    </w:p>
+    <w:p>
+      <w:pPr>
+        <w:pStyle w:val="ListParagraph"/>
+        <w:numPr>
+          <w:ilvl w:val="0"/>
+          <w:numId w:val="1"/>
+        </w:numPr>
+      </w:pPr>
+      <w:r>
+        <w:t>Verify if the Surface value =  0</w:t>
+      </w:r>
+    </w:p>
+    <w:p>
+      <w:pPr>
+        <w:pStyle w:val="ListParagraph"/>
+        <w:numPr>
+          <w:ilvl w:val="0"/>
+          <w:numId w:val="1"/>
+        </w:numPr>
+      </w:pPr>
+      <w:r>
+        <w:t>Verify if the Back light value =  0</w:t>
+      </w:r>
+    </w:p>
+    <w:p>
+      <w:pPr>
+        <w:pStyle w:val="ListParagraph"/>
+        <w:numPr>
+          <w:ilvl w:val="0"/>
+          <w:numId w:val="1"/>
+        </w:numPr>
+      </w:pPr>
+      <w:r>
+        <w:t>Set Boost = 2</w:t>
+      </w:r>
+    </w:p>
+    <w:p>
+      <w:pPr>
+        <w:pStyle w:val="ListParagraph"/>
+        <w:numPr>
+          <w:ilvl w:val="0"/>
+          <w:numId w:val="1"/>
+        </w:numPr>
+      </w:pPr>
+      <w:r>
+        <w:t>Verify if the Boost = 2</w:t>
+      </w:r>
+    </w:p>
+    <w:p>
+      <w:pPr>
+        <w:pStyle w:val="ListParagraph"/>
+        <w:numPr>
+          <w:ilvl w:val="0"/>
+          <w:numId w:val="1"/>
+        </w:numPr>
+      </w:pPr>
+      <w:r>
+        <w:t xml:space="preserve">Switch back to General mode </w:t>
+      </w:r>
+    </w:p>
+    <w:p>
+      <w:pPr>
+        <w:pStyle w:val="ListParagraph"/>
+        <w:numPr>
+          <w:ilvl w:val="0"/>
+          <w:numId w:val="1"/>
+        </w:numPr>
+      </w:pPr>
+      <w:r>
+        <w:t>Verify if the Boost = 2</w:t>
+      </w:r>
+    </w:p>
+    <w:p>
+      <w:pPr>
+        <w:pStyle w:val="ListParagraph"/>
+        <w:numPr>
+          <w:ilvl w:val="0"/>
+          <w:numId w:val="1"/>
+        </w:numPr>
+      </w:pPr>
+      <w:r>
+        <w:t>Set Boost = 3</w:t>
+      </w:r>
+    </w:p>
+    <w:p>
+      <w:pPr>
+        <w:pStyle w:val="ListParagraph"/>
+        <w:numPr>
+          <w:ilvl w:val="0"/>
+          <w:numId w:val="1"/>
+        </w:numPr>
+      </w:pPr>
+      <w:r>
+        <w:t>Verify if the Boost = 3</w:t>
+      </w:r>
+    </w:p>
+    <w:p>
+      <w:pPr>
+        <w:pStyle w:val="ListParagraph"/>
+        <w:numPr>
+          <w:ilvl w:val="0"/>
+          <w:numId w:val="1"/>
+        </w:numPr>
+      </w:pPr>
+      <w:r>
+        <w:t>Switch to FFW</w:t>
+      </w:r>
+    </w:p>
+    <w:p>
+      <w:pPr>
+        <w:pStyle w:val="ListParagraph"/>
+        <w:numPr>
+          <w:ilvl w:val="0"/>
+          <w:numId w:val="1"/>
+        </w:numPr>
+      </w:pPr>
+      <w:r>
+        <w:t>Verify if the Boost = 3</w:t>
+      </w:r>
+    </w:p>
+    <w:p>
+      <w:pPr>
+        <w:pStyle w:val="ListParagraph"/>
+        <w:numPr>
+          <w:ilvl w:val="0"/>
+          <w:numId w:val="1"/>
+        </w:numPr>
+      </w:pPr>
+      <w:r>
+        <w:t xml:space="preserve">Switch back to General mode </w:t>
+      </w:r>
+    </w:p>
+    <w:p>
+      <w:pPr>
+        <w:pStyle w:val="ListParagraph"/>
+      </w:pPr>
       <w:bookmarkStart w:id="0" w:name="_GoBack"/>
-      <w:r>
-        <w:t>Turn the SRL off using the light slider</w:t>
-      </w:r>
-    </w:p>
-    <w:p>
-      <w:pPr>
-        <w:pStyle w:val="ListParagraph"/>
-        <w:numPr>
-          <w:ilvl w:val="0"/>
-          <w:numId w:val="1"/>
-        </w:numPr>
-      </w:pPr>
-      <w:r>
-        <w:t>Verify if the SRL value =  0</w:t>
-      </w:r>
-    </w:p>
-    <w:p>
-      <w:pPr>
-        <w:pStyle w:val="ListParagraph"/>
-        <w:numPr>
-          <w:ilvl w:val="0"/>
-          <w:numId w:val="1"/>
-        </w:numPr>
-      </w:pPr>
-      <w:r>
-        <w:t>Turn the Surface light off using the light slider</w:t>
-      </w:r>
-    </w:p>
-    <w:p>
-      <w:pPr>
-        <w:pStyle w:val="ListParagraph"/>
-        <w:numPr>
-          <w:ilvl w:val="0"/>
-          <w:numId w:val="1"/>
-        </w:numPr>
-      </w:pPr>
-      <w:r>
-        <w:t>Verify if the Surface value =  0</w:t>
-      </w:r>
-    </w:p>
-    <w:p>
-      <w:pPr>
-        <w:pStyle w:val="ListParagraph"/>
-        <w:numPr>
-          <w:ilvl w:val="0"/>
-          <w:numId w:val="1"/>
-        </w:numPr>
-      </w:pPr>
-      <w:r>
-        <w:t>Turn the Back light off using the light slider</w:t>
-      </w:r>
-    </w:p>
-    <w:p>
-      <w:pPr>
-        <w:pStyle w:val="ListParagraph"/>
-        <w:numPr>
-          <w:ilvl w:val="0"/>
-          <w:numId w:val="1"/>
-        </w:numPr>
-      </w:pPr>
-      <w:r>
-        <w:t>Verify if the Back light value =  0</w:t>
-      </w:r>
-    </w:p>
-    <w:p>
-      <w:pPr>
-        <w:pStyle w:val="ListParagraph"/>
-        <w:numPr>
-          <w:ilvl w:val="0"/>
-          <w:numId w:val="1"/>
-        </w:numPr>
-      </w:pPr>
-      <w:r>
-        <w:t>Switch to FFW</w:t>
-      </w:r>
-    </w:p>
-    <w:p>
-      <w:pPr>
-        <w:pStyle w:val="ListParagraph"/>
-        <w:numPr>
-          <w:ilvl w:val="0"/>
-          <w:numId w:val="1"/>
-        </w:numPr>
-      </w:pPr>
-      <w:r>
-        <w:t>Verify if the SRL value =  0</w:t>
-      </w:r>
-    </w:p>
-    <w:p>
-      <w:pPr>
-        <w:pStyle w:val="ListParagraph"/>
-        <w:numPr>
-          <w:ilvl w:val="0"/>
-          <w:numId w:val="1"/>
-        </w:numPr>
-      </w:pPr>
-      <w:r>
-        <w:t>Verify if the Surface value =  0</w:t>
-      </w:r>
-    </w:p>
-    <w:p>
-      <w:pPr>
-        <w:pStyle w:val="ListParagraph"/>
-        <w:numPr>
-          <w:ilvl w:val="0"/>
-          <w:numId w:val="1"/>
-        </w:numPr>
-      </w:pPr>
-      <w:r>
-        <w:t>Verify if the Back light value =  0</w:t>
-      </w:r>
-    </w:p>
-    <w:p>
-      <w:pPr>
-        <w:pStyle w:val="ListParagraph"/>
-        <w:numPr>
-          <w:ilvl w:val="0"/>
-          <w:numId w:val="1"/>
-        </w:numPr>
-      </w:pPr>
-      <w:r>
-        <w:t>Set Boost = 2</w:t>
-      </w:r>
-    </w:p>
-    <w:p>
-      <w:pPr>
-        <w:pStyle w:val="ListParagraph"/>
-        <w:numPr>
-          <w:ilvl w:val="0"/>
-          <w:numId w:val="1"/>
-        </w:numPr>
-      </w:pPr>
-      <w:r>
-        <w:t>Verify if the Boost = 2</w:t>
-      </w:r>
-    </w:p>
-    <w:p>
-      <w:pPr>
-        <w:pStyle w:val="ListParagraph"/>
-        <w:numPr>
-          <w:ilvl w:val="0"/>
-          <w:numId w:val="1"/>
-        </w:numPr>
-      </w:pPr>
-      <w:r>
-        <w:t xml:space="preserve">Switch back to General mode </w:t>
-      </w:r>
-    </w:p>
-    <w:p>
-      <w:pPr>
-        <w:pStyle w:val="ListParagraph"/>
-        <w:numPr>
-          <w:ilvl w:val="0"/>
-          <w:numId w:val="1"/>
-        </w:numPr>
-      </w:pPr>
-      <w:r>
-        <w:t>Verify if the Boost = 2</w:t>
-      </w:r>
-    </w:p>
-    <w:p>
-      <w:pPr>
-        <w:pStyle w:val="ListParagraph"/>
-        <w:numPr>
-          <w:ilvl w:val="0"/>
-          <w:numId w:val="1"/>
-        </w:numPr>
-      </w:pPr>
-      <w:r>
-        <w:t>Set Boost = 3</w:t>
-      </w:r>
-    </w:p>
-    <w:p>
-      <w:pPr>
-        <w:pStyle w:val="ListParagraph"/>
-        <w:numPr>
-          <w:ilvl w:val="0"/>
-          <w:numId w:val="1"/>
-        </w:numPr>
-      </w:pPr>
-      <w:r>
-        <w:t>Verify if the Boost = 3</w:t>
-      </w:r>
-    </w:p>
-    <w:p>
-      <w:pPr>
-        <w:pStyle w:val="ListParagraph"/>
-        <w:numPr>
-          <w:ilvl w:val="0"/>
-          <w:numId w:val="1"/>
-        </w:numPr>
-      </w:pPr>
-      <w:r>
-        <w:t>Switch to FFW</w:t>
-      </w:r>
-    </w:p>
-    <w:p>
-      <w:pPr>
-        <w:pStyle w:val="ListParagraph"/>
-        <w:numPr>
-          <w:ilvl w:val="0"/>
-          <w:numId w:val="1"/>
-        </w:numPr>
-      </w:pPr>
-      <w:r>
-        <w:t>Verify if the Boost = 3</w:t>
-      </w:r>
-    </w:p>
-    <w:bookmarkEnd w:id="0"/>
-    <w:p>
-      <w:pPr>
-        <w:pStyle w:val="ListParagraph"/>
-        <w:numPr>
-          <w:ilvl w:val="0"/>
-          <w:numId w:val="1"/>
-        </w:numPr>
-      </w:pPr>
-      <w:r>
-        <w:t xml:space="preserve">Switch back to General mode </w:t>
-      </w:r>
-    </w:p>
-    <w:p>
-      <w:pPr>
-        <w:pStyle w:val="ListParagraph"/>
-        <w:numPr>
-          <w:ilvl w:val="0"/>
-          <w:numId w:val="1"/>
-        </w:numPr>
-      </w:pPr>
-      <w:r>
-        <w:t>Verify the SRL image</w:t>
-      </w:r>
-    </w:p>
-    <w:p>
-      <w:pPr>
-        <w:pStyle w:val="ListParagraph"/>
-        <w:numPr>
-          <w:ilvl w:val="0"/>
-          <w:numId w:val="1"/>
-        </w:numPr>
-      </w:pPr>
-      <w:r>
-        <w:t>Verify the Surface image</w:t>
-      </w:r>
-    </w:p>
-    <w:p>
-      <w:pPr>
-        <w:pStyle w:val="ListParagraph"/>
-        <w:numPr>
-          <w:ilvl w:val="0"/>
-          <w:numId w:val="1"/>
-        </w:numPr>
-      </w:pPr>
-      <w:r>
-        <w:t>Verify the Back light image</w:t>
-      </w:r>
-    </w:p>
-    <w:p>
-      <w:pPr>
-        <w:pStyle w:val="ListParagraph"/>
-        <w:numPr>
-          <w:ilvl w:val="0"/>
-          <w:numId w:val="1"/>
-        </w:numPr>
-      </w:pPr>
-      <w:r>
-        <w:t>Switch to FFW</w:t>
-      </w:r>
-    </w:p>
-    <w:p>
-      <w:pPr>
-        <w:pStyle w:val="ListParagraph"/>
-        <w:numPr>
-          <w:ilvl w:val="0"/>
-          <w:numId w:val="1"/>
-        </w:numPr>
-      </w:pPr>
-      <w:r>
-        <w:t>Verify the SRL image</w:t>
-      </w:r>
-    </w:p>
-    <w:p>
-      <w:pPr>
-        <w:pStyle w:val="ListParagraph"/>
-        <w:numPr>
-          <w:ilvl w:val="0"/>
-          <w:numId w:val="1"/>
-        </w:numPr>
-      </w:pPr>
-      <w:r>
-        <w:t>Verify the Surface image</w:t>
-      </w:r>
-    </w:p>
-    <w:p>
-      <w:pPr>
-        <w:pStyle w:val="ListParagraph"/>
-        <w:numPr>
-          <w:ilvl w:val="0"/>
-          <w:numId w:val="1"/>
-        </w:numPr>
-      </w:pPr>
-      <w:r>
-        <w:t>Verify the Back light image</w:t>
-      </w:r>
-    </w:p>
-    <w:p>
-      <w:pPr>
-        <w:pStyle w:val="ListParagraph"/>
-      </w:pPr>
-    </w:p>
-    <w:p>
-      <w:pPr>
-        <w:pStyle w:val="ListParagraph"/>
-      </w:pPr>
+      <w:bookmarkEnd w:id="0"/>
     </w:p>
     <w:sectPr>
       <w:pgSz w:w="12240" w:h="15840"/>

</xml_diff>